<commit_message>
Ultima presentacion para el jueves y viernes.
</commit_message>
<xml_diff>
--- a/Modelo Lógico.docx
+++ b/Modelo Lógico.docx
@@ -522,6 +522,19 @@
         <w:t xml:space="preserve">. </w:t>
       </w:r>
     </w:p>
+    <w:p>
+      <w:pPr>
+        <w:rPr>
+          <w:rStyle w:val="nfasissutil"/>
+        </w:rPr>
+      </w:pPr>
+      <w:r>
+        <w:rPr>
+          <w:rStyle w:val="nfasissutil"/>
+        </w:rPr>
+        <w:t xml:space="preserve">Herramienta de comparación </w:t>
+      </w:r>
+    </w:p>
     <w:tbl>
       <w:tblPr>
         <w:tblStyle w:val="Sombreadoclaro-nfasis1"/>
@@ -989,10 +1002,27 @@
       <w:pPr>
         <w:spacing w:before="100" w:beforeAutospacing="1" w:after="100" w:afterAutospacing="1" w:line="240" w:lineRule="auto"/>
         <w:rPr>
-          <w:rFonts w:ascii="Arial" w:eastAsia="Times New Roman" w:hAnsi="Arial" w:cs="Arial"/>
-          <w:lang w:eastAsia="es-CL"/>
-        </w:rPr>
-      </w:pPr>
+          <w:rStyle w:val="nfasissutil"/>
+          <w:lang w:val="en-US"/>
+        </w:rPr>
+      </w:pPr>
+      <w:proofErr w:type="spellStart"/>
+      <w:r>
+        <w:rPr>
+          <w:rStyle w:val="nfasissutil"/>
+          <w:lang w:val="en-US"/>
+        </w:rPr>
+        <w:lastRenderedPageBreak/>
+        <w:t>Observacion</w:t>
+      </w:r>
+      <w:proofErr w:type="spellEnd"/>
+      <w:r>
+        <w:rPr>
+          <w:rStyle w:val="nfasissutil"/>
+          <w:lang w:val="en-US"/>
+        </w:rPr>
+        <w:t xml:space="preserve"> WCF VS ASP .NET Web API</w:t>
+      </w:r>
     </w:p>
     <w:p>
       <w:pPr>
@@ -1008,7 +1038,6 @@
           <w:rFonts w:ascii="Arial" w:eastAsia="Times New Roman" w:hAnsi="Arial" w:cs="Arial"/>
           <w:lang w:eastAsia="es-CL"/>
         </w:rPr>
-        <w:lastRenderedPageBreak/>
         <w:t>Use WCF para crear servicios web confiables y seguros que sean accesibles a través de una serie de transportes.</w:t>
       </w:r>
       <w:r>
@@ -1838,6 +1867,18 @@
       </w:tcPr>
     </w:tblStylePr>
   </w:style>
+  <w:style w:type="character" w:styleId="nfasissutil">
+    <w:name w:val="Subtle Emphasis"/>
+    <w:basedOn w:val="Fuentedeprrafopredeter"/>
+    <w:uiPriority w:val="19"/>
+    <w:qFormat/>
+    <w:rsid w:val="001C57D9"/>
+    <w:rPr>
+      <w:i/>
+      <w:iCs/>
+      <w:color w:val="808080" w:themeColor="text1" w:themeTint="7F"/>
+    </w:rPr>
+  </w:style>
 </w:styles>
 </file>
 
@@ -2129,7 +2170,7 @@
 </file>
 
 <file path=customXml/itemProps1.xml><?xml version="1.0" encoding="utf-8"?>
-<ds:datastoreItem xmlns:ds="http://schemas.openxmlformats.org/officeDocument/2006/customXml" ds:itemID="{2BA07402-A79F-4AC5-8595-C8CAFFE166DE}">
+<ds:datastoreItem xmlns:ds="http://schemas.openxmlformats.org/officeDocument/2006/customXml" ds:itemID="{DA5DED2B-17AF-4903-9C77-BB2F7DF36DF8}">
   <ds:schemaRefs>
     <ds:schemaRef ds:uri="http://schemas.openxmlformats.org/officeDocument/2006/bibliography"/>
   </ds:schemaRefs>

</xml_diff>